<commit_message>
correction fautes de frappe
</commit_message>
<xml_diff>
--- a/Documentation/Documentation dévellopeur application android.docx
+++ b/Documentation/Documentation dévellopeur application android.docx
@@ -21,7 +21,21 @@
         <w:jc w:val="both"/>
       </w:pPr>
       <w:r>
-        <w:t>Tout d’abord, il est à noter que l’application Android a été réalisée à l’aide du logiciel Android studio qui est le logiciel phare pour le développement sous Android. En effet, cet EDI (Environnement de Développement Intégré) créé par Google eux même est un must-have car il contient tous les éléments nécessaires à la réalisation d’une a</w:t>
+        <w:t xml:space="preserve">Tout d’abord, il est à noter que l’application Android a été réalisée à l’aide du logiciel Android studio qui est le logiciel phare pour le développement </w:t>
+      </w:r>
+      <w:commentRangeStart w:id="0"/>
+      <w:r>
+        <w:t xml:space="preserve">sous </w:t>
+      </w:r>
+      <w:commentRangeEnd w:id="0"/>
+      <w:r>
+        <w:rPr>
+          <w:rStyle w:val="Marquedecommentaire"/>
+        </w:rPr>
+        <w:commentReference w:id="0"/>
+      </w:r>
+      <w:r>
+        <w:t>Android. En effet, cet EDI (Environnement de Développement Intégré) créé par Google eux même est un must-have car il contient tous les éléments nécessaires à la réalisation d’une a</w:t>
       </w:r>
       <w:r>
         <w:t>pplication Android qui sont :</w:t>
@@ -95,7 +109,18 @@
         <w:t>câble</w:t>
       </w:r>
       <w:r>
-        <w:t xml:space="preserve"> USB avec un vrai téléphone</w:t>
+        <w:t xml:space="preserve"> USB avec un vrai </w:t>
+      </w:r>
+      <w:commentRangeStart w:id="1"/>
+      <w:r>
+        <w:t>téléphone</w:t>
+      </w:r>
+      <w:commentRangeEnd w:id="1"/>
+      <w:r>
+        <w:rPr>
+          <w:rStyle w:val="Marquedecommentaire"/>
+        </w:rPr>
+        <w:commentReference w:id="1"/>
       </w:r>
     </w:p>
     <w:p>
@@ -309,7 +334,21 @@
         <w:t>C’est le fichier contenant le code java servant à la réalisation de l’application.</w:t>
       </w:r>
       <w:r>
-        <w:t xml:space="preserve"> Au début, je fois tout une liste d’</w:t>
+        <w:t xml:space="preserve"> Au début, je </w:t>
+      </w:r>
+      <w:commentRangeStart w:id="2"/>
+      <w:r>
+        <w:t xml:space="preserve">fois </w:t>
+      </w:r>
+      <w:commentRangeEnd w:id="2"/>
+      <w:r>
+        <w:rPr>
+          <w:rStyle w:val="Marquedecommentaire"/>
+        </w:rPr>
+        <w:commentReference w:id="2"/>
+      </w:r>
+      <w:r>
+        <w:t>tout une liste d’</w:t>
       </w:r>
       <w:proofErr w:type="spellStart"/>
       <w:r>
@@ -364,9 +403,17 @@
       <w:pPr>
         <w:jc w:val="both"/>
       </w:pPr>
+      <w:commentRangeStart w:id="3"/>
       <w:r>
         <w:t xml:space="preserve">Passons désormais aux. </w:t>
       </w:r>
+      <w:commentRangeEnd w:id="3"/>
+      <w:r>
+        <w:rPr>
+          <w:rStyle w:val="Marquedecommentaire"/>
+        </w:rPr>
+        <w:commentReference w:id="3"/>
+      </w:r>
       <w:r>
         <w:t xml:space="preserve">Le premier bloc est uniquement la déclaration d’un type de </w:t>
       </w:r>
@@ -470,6 +517,7 @@
       <w:pPr>
         <w:jc w:val="both"/>
       </w:pPr>
+      <w:commentRangeStart w:id="4"/>
       <w:r>
         <w:rPr>
           <w:noProof/>
@@ -477,7 +525,7 @@
         </w:rPr>
         <w:lastRenderedPageBreak/>
         <w:drawing>
-          <wp:inline distT="0" distB="0" distL="0" distR="0">
+          <wp:inline distT="0" distB="0" distL="0" distR="0" wp14:anchorId="35DF9ABB" wp14:editId="5E3FD72A">
             <wp:extent cx="6511522" cy="8495414"/>
             <wp:effectExtent l="0" t="0" r="0" b="0"/>
             <wp:docPr id="1" name="Image 1"/>
@@ -492,7 +540,7 @@
                     <pic:cNvPicPr/>
                   </pic:nvPicPr>
                   <pic:blipFill>
-                    <a:blip r:embed="rId5">
+                    <a:blip r:embed="rId8">
                       <a:extLst>
                         <a:ext uri="{28A0092B-C50C-407E-A947-70E740481C1C}">
                           <a14:useLocalDpi xmlns:a14="http://schemas.microsoft.com/office/drawing/2010/main" val="0"/>
@@ -518,6 +566,13 @@
           </wp:inline>
         </w:drawing>
       </w:r>
+      <w:commentRangeEnd w:id="4"/>
+      <w:r>
+        <w:rPr>
+          <w:rStyle w:val="Marquedecommentaire"/>
+        </w:rPr>
+        <w:commentReference w:id="4"/>
+      </w:r>
     </w:p>
     <w:p>
       <w:pPr>
@@ -555,7 +610,21 @@
       </w:r>
       <w:proofErr w:type="spellEnd"/>
       <w:r>
-        <w:t xml:space="preserve"> crée précédemment (pour factoriser le code et ne pas créer un </w:t>
+        <w:t xml:space="preserve"> </w:t>
+      </w:r>
+      <w:commentRangeStart w:id="5"/>
+      <w:r>
+        <w:t xml:space="preserve">crée </w:t>
+      </w:r>
+      <w:commentRangeEnd w:id="5"/>
+      <w:r>
+        <w:rPr>
+          <w:rStyle w:val="Marquedecommentaire"/>
+        </w:rPr>
+        <w:commentReference w:id="5"/>
+      </w:r>
+      <w:r>
+        <w:t xml:space="preserve">précédemment (pour factoriser le code et ne pas créer un </w:t>
       </w:r>
       <w:proofErr w:type="spellStart"/>
       <w:r>
@@ -813,7 +882,18 @@
         <w:t xml:space="preserve"> Il faudra donc faire avec les caprices possibles du réseau et espérer qu’un grand nombre de paquets arriveront.</w:t>
       </w:r>
       <w:r>
-        <w:t xml:space="preserve"> Là encore, de nombreuses exceptions sont levés</w:t>
+        <w:t xml:space="preserve"> Là encore, de nombreuses exceptions sont </w:t>
+      </w:r>
+      <w:commentRangeStart w:id="6"/>
+      <w:r>
+        <w:t>levés</w:t>
+      </w:r>
+      <w:commentRangeEnd w:id="6"/>
+      <w:r>
+        <w:rPr>
+          <w:rStyle w:val="Marquedecommentaire"/>
+        </w:rPr>
+        <w:commentReference w:id="6"/>
       </w:r>
       <w:r>
         <w:t>.</w:t>
@@ -838,10 +918,7 @@
         <w:jc w:val="both"/>
       </w:pPr>
       <w:r>
-        <w:t>Vous trouverez ce fichier ici</w:t>
-      </w:r>
-      <w:r>
-        <w:t> :</w:t>
+        <w:t>Vous trouverez ce fichier ici :</w:t>
       </w:r>
       <w:r>
         <w:t> « </w:t>
@@ -856,13 +933,55 @@
         <w:t>. Ce fichier est un fichier de ressource, type de fichier là encore spécifique au système d’exploitation Android.</w:t>
       </w:r>
       <w:r>
-        <w:t xml:space="preserve"> C’est dans ce fichier que je définis la liste des éléments utilisé, leur positionnement ainsi que leur contenu et leur nom.</w:t>
+        <w:t xml:space="preserve"> C’est dans ce fichier que je définis la liste des éléments </w:t>
+      </w:r>
+      <w:commentRangeStart w:id="7"/>
+      <w:r>
+        <w:t>utilisé</w:t>
+      </w:r>
+      <w:commentRangeEnd w:id="7"/>
+      <w:r>
+        <w:rPr>
+          <w:rStyle w:val="Marquedecommentaire"/>
+        </w:rPr>
+        <w:commentReference w:id="7"/>
+      </w:r>
+      <w:r>
+        <w:t>, leur positionnement ainsi que leur contenu et leur nom.</w:t>
       </w:r>
       <w:r>
         <w:t xml:space="preserve"> Ainsi, je vais détailler un seul des cas, le reste étant assez facile à comprendre. Le premier bouton aura l’ID stabilisation. Cet ID est important car c’est grâce à cela que je peux le trouver dans le fichier java.</w:t>
       </w:r>
       <w:r>
-        <w:t xml:space="preserve"> Ensuite, je précise que se bouton prendre toute la taille nécessaire pour s’afficher entièrement. Ensuite, je précise quel est le contenu de ce bouton grâce au champ </w:t>
+        <w:t xml:space="preserve"> Ensuite, je précise que </w:t>
+      </w:r>
+      <w:commentRangeStart w:id="8"/>
+      <w:r>
+        <w:t xml:space="preserve">se </w:t>
+      </w:r>
+      <w:commentRangeEnd w:id="8"/>
+      <w:r>
+        <w:rPr>
+          <w:rStyle w:val="Marquedecommentaire"/>
+        </w:rPr>
+        <w:commentReference w:id="8"/>
+      </w:r>
+      <w:r>
+        <w:t xml:space="preserve">bouton </w:t>
+      </w:r>
+      <w:commentRangeStart w:id="9"/>
+      <w:r>
+        <w:t xml:space="preserve">prendre </w:t>
+      </w:r>
+      <w:commentRangeEnd w:id="9"/>
+      <w:r>
+        <w:rPr>
+          <w:rStyle w:val="Marquedecommentaire"/>
+        </w:rPr>
+        <w:commentReference w:id="9"/>
+      </w:r>
+      <w:r>
+        <w:t xml:space="preserve">toute la taille nécessaire pour s’afficher entièrement. Ensuite, je précise quel est le contenu de ce bouton grâce au champ </w:t>
       </w:r>
       <w:proofErr w:type="spellStart"/>
       <w:r>
@@ -870,7 +989,21 @@
       </w:r>
       <w:proofErr w:type="spellEnd"/>
       <w:r>
-        <w:t xml:space="preserve">. Enfin, je le centre au milieu de la fenêtre (ensuite, je placerais tous les autres composants par rapport aux autres, afin de faciliter l’utilisation de cette application sur un grand nombre de téléphone, ce qu’un </w:t>
+        <w:t xml:space="preserve">. Enfin, je le centre au milieu de la fenêtre (ensuite, je placerais tous les autres </w:t>
+      </w:r>
+      <w:commentRangeStart w:id="10"/>
+      <w:r>
+        <w:t xml:space="preserve">composants </w:t>
+      </w:r>
+      <w:commentRangeEnd w:id="10"/>
+      <w:r>
+        <w:rPr>
+          <w:rStyle w:val="Marquedecommentaire"/>
+        </w:rPr>
+        <w:commentReference w:id="10"/>
+      </w:r>
+      <w:r>
+        <w:t xml:space="preserve">par rapport aux autres, afin de faciliter l’utilisation de cette application sur un grand nombre de téléphone, ce qu’un </w:t>
       </w:r>
       <w:r>
         <w:t>positionnement</w:t>
@@ -878,6 +1011,8 @@
       <w:r>
         <w:t xml:space="preserve"> absolu n’aurait pas permis).</w:t>
       </w:r>
+      <w:bookmarkStart w:id="11" w:name="_GoBack"/>
+      <w:bookmarkEnd w:id="11"/>
     </w:p>
     <w:p>
       <w:pPr>
@@ -966,8 +1101,6 @@
       <w:r>
         <w:t xml:space="preserve"> à l’utilisation du réseau dans notre cas).</w:t>
       </w:r>
-      <w:bookmarkStart w:id="0" w:name="_GoBack"/>
-      <w:bookmarkEnd w:id="0"/>
     </w:p>
     <w:sectPr>
       <w:pgSz w:w="11906" w:h="16838"/>
@@ -977,6 +1110,203 @@
     </w:sectPr>
   </w:body>
 </w:document>
+</file>
+
+<file path=word/comments.xml><?xml version="1.0" encoding="utf-8"?>
+<w:comments xmlns:wpc="http://schemas.microsoft.com/office/word/2010/wordprocessingCanvas" xmlns:cx="http://schemas.microsoft.com/office/drawing/2014/chartex" xmlns:cx1="http://schemas.microsoft.com/office/drawing/2015/9/8/chartex" xmlns:cx2="http://schemas.microsoft.com/office/drawing/2015/10/21/chartex" xmlns:mc="http://schemas.openxmlformats.org/markup-compatibility/2006" xmlns:o="urn:schemas-microsoft-com:office:office" xmlns:r="http://schemas.openxmlformats.org/officeDocument/2006/relationships" xmlns:m="http://schemas.openxmlformats.org/officeDocument/2006/math" xmlns:v="urn:schemas-microsoft-com:vml" xmlns:wp14="http://schemas.microsoft.com/office/word/2010/wordprocessingDrawing" xmlns:wp="http://schemas.openxmlformats.org/drawingml/2006/wordprocessingDrawing" xmlns:w10="urn:schemas-microsoft-com:office:word" xmlns:w="http://schemas.openxmlformats.org/wordprocessingml/2006/main" xmlns:w14="http://schemas.microsoft.com/office/word/2010/wordml" xmlns:w15="http://schemas.microsoft.com/office/word/2012/wordml" xmlns:w16se="http://schemas.microsoft.com/office/word/2015/wordml/symex" xmlns:wpg="http://schemas.microsoft.com/office/word/2010/wordprocessingGroup" xmlns:wpi="http://schemas.microsoft.com/office/word/2010/wordprocessingInk" xmlns:wne="http://schemas.microsoft.com/office/word/2006/wordml" xmlns:wps="http://schemas.microsoft.com/office/word/2010/wordprocessingShape" mc:Ignorable="w14 w15 w16se wp14">
+  <w:comment w:id="0" w:author="Gaël DOTTEL" w:date="2016-05-16T01:34:00Z" w:initials="GD">
+    <w:p>
+      <w:pPr>
+        <w:pStyle w:val="Commentaire"/>
+      </w:pPr>
+      <w:r>
+        <w:rPr>
+          <w:rStyle w:val="Marquedecommentaire"/>
+        </w:rPr>
+        <w:annotationRef/>
+      </w:r>
+      <w:r>
+        <w:t>Pour</w:t>
+      </w:r>
+    </w:p>
+  </w:comment>
+  <w:comment w:id="1" w:author="Gaël DOTTEL" w:date="2016-05-16T01:35:00Z" w:initials="GD">
+    <w:p>
+      <w:pPr>
+        <w:pStyle w:val="Commentaire"/>
+      </w:pPr>
+      <w:r>
+        <w:rPr>
+          <w:rStyle w:val="Marquedecommentaire"/>
+        </w:rPr>
+        <w:annotationRef/>
+      </w:r>
+      <w:r>
+        <w:t>Le débuggeur permet également de détecter les exceptions et messages d’erreurs éventuels</w:t>
+      </w:r>
+    </w:p>
+  </w:comment>
+  <w:comment w:id="2" w:author="Gaël DOTTEL" w:date="2016-05-16T01:37:00Z" w:initials="GD">
+    <w:p>
+      <w:pPr>
+        <w:pStyle w:val="Commentaire"/>
+      </w:pPr>
+      <w:r>
+        <w:rPr>
+          <w:rStyle w:val="Marquedecommentaire"/>
+        </w:rPr>
+        <w:annotationRef/>
+      </w:r>
+      <w:r>
+        <w:t>Fais</w:t>
+      </w:r>
+    </w:p>
+  </w:comment>
+  <w:comment w:id="3" w:author="Gaël DOTTEL" w:date="2016-05-16T01:40:00Z" w:initials="GD">
+    <w:p>
+      <w:pPr>
+        <w:pStyle w:val="Commentaire"/>
+      </w:pPr>
+      <w:r>
+        <w:rPr>
+          <w:rStyle w:val="Marquedecommentaire"/>
+        </w:rPr>
+        <w:annotationRef/>
+      </w:r>
+      <w:r>
+        <w:t>À supprimer</w:t>
+      </w:r>
+    </w:p>
+  </w:comment>
+  <w:comment w:id="4" w:author="Gaël DOTTEL" w:date="2016-05-16T01:41:00Z" w:initials="GD">
+    <w:p>
+      <w:pPr>
+        <w:pStyle w:val="Commentaire"/>
+      </w:pPr>
+      <w:r>
+        <w:rPr>
+          <w:rStyle w:val="Marquedecommentaire"/>
+        </w:rPr>
+        <w:annotationRef/>
+      </w:r>
+      <w:r>
+        <w:t>Rajouter légende</w:t>
+      </w:r>
+    </w:p>
+  </w:comment>
+  <w:comment w:id="5" w:author="Gaël DOTTEL" w:date="2016-05-16T01:41:00Z" w:initials="GD">
+    <w:p>
+      <w:pPr>
+        <w:pStyle w:val="Commentaire"/>
+      </w:pPr>
+      <w:r>
+        <w:rPr>
+          <w:rStyle w:val="Marquedecommentaire"/>
+        </w:rPr>
+        <w:annotationRef/>
+      </w:r>
+      <w:r>
+        <w:t>Créé</w:t>
+      </w:r>
+    </w:p>
+  </w:comment>
+  <w:comment w:id="6" w:author="Gaël DOTTEL" w:date="2016-05-16T01:42:00Z" w:initials="GD">
+    <w:p>
+      <w:pPr>
+        <w:pStyle w:val="Commentaire"/>
+      </w:pPr>
+      <w:r>
+        <w:rPr>
+          <w:rStyle w:val="Marquedecommentaire"/>
+        </w:rPr>
+        <w:annotationRef/>
+      </w:r>
+      <w:r>
+        <w:t>Levées</w:t>
+      </w:r>
+    </w:p>
+  </w:comment>
+  <w:comment w:id="7" w:author="Gaël DOTTEL" w:date="2016-05-16T01:43:00Z" w:initials="GD">
+    <w:p>
+      <w:pPr>
+        <w:pStyle w:val="Commentaire"/>
+      </w:pPr>
+      <w:r>
+        <w:rPr>
+          <w:rStyle w:val="Marquedecommentaire"/>
+        </w:rPr>
+        <w:annotationRef/>
+      </w:r>
+      <w:r>
+        <w:t>Utilisés</w:t>
+      </w:r>
+    </w:p>
+  </w:comment>
+  <w:comment w:id="8" w:author="Gaël DOTTEL" w:date="2016-05-16T01:43:00Z" w:initials="GD">
+    <w:p>
+      <w:pPr>
+        <w:pStyle w:val="Commentaire"/>
+      </w:pPr>
+      <w:r>
+        <w:rPr>
+          <w:rStyle w:val="Marquedecommentaire"/>
+        </w:rPr>
+        <w:annotationRef/>
+      </w:r>
+      <w:r>
+        <w:t>Ce</w:t>
+      </w:r>
+    </w:p>
+  </w:comment>
+  <w:comment w:id="9" w:author="Gaël DOTTEL" w:date="2016-05-16T01:44:00Z" w:initials="GD">
+    <w:p>
+      <w:pPr>
+        <w:pStyle w:val="Commentaire"/>
+      </w:pPr>
+      <w:r>
+        <w:rPr>
+          <w:rStyle w:val="Marquedecommentaire"/>
+        </w:rPr>
+        <w:annotationRef/>
+      </w:r>
+      <w:r>
+        <w:t>Prendra</w:t>
+      </w:r>
+    </w:p>
+  </w:comment>
+  <w:comment w:id="10" w:author="Gaël DOTTEL" w:date="2016-05-16T01:44:00Z" w:initials="GD">
+    <w:p>
+      <w:pPr>
+        <w:pStyle w:val="Commentaire"/>
+      </w:pPr>
+      <w:r>
+        <w:rPr>
+          <w:rStyle w:val="Marquedecommentaire"/>
+        </w:rPr>
+        <w:annotationRef/>
+      </w:r>
+      <w:r>
+        <w:t>Composants les uns</w:t>
+      </w:r>
+    </w:p>
+  </w:comment>
+</w:comments>
+</file>
+
+<file path=word/commentsExtended.xml><?xml version="1.0" encoding="utf-8"?>
+<w15:commentsEx xmlns:wpc="http://schemas.microsoft.com/office/word/2010/wordprocessingCanvas" xmlns:cx="http://schemas.microsoft.com/office/drawing/2014/chartex" xmlns:cx1="http://schemas.microsoft.com/office/drawing/2015/9/8/chartex" xmlns:cx2="http://schemas.microsoft.com/office/drawing/2015/10/21/chartex" xmlns:mc="http://schemas.openxmlformats.org/markup-compatibility/2006" xmlns:o="urn:schemas-microsoft-com:office:office" xmlns:r="http://schemas.openxmlformats.org/officeDocument/2006/relationships" xmlns:m="http://schemas.openxmlformats.org/officeDocument/2006/math" xmlns:v="urn:schemas-microsoft-com:vml" xmlns:wp14="http://schemas.microsoft.com/office/word/2010/wordprocessingDrawing" xmlns:wp="http://schemas.openxmlformats.org/drawingml/2006/wordprocessingDrawing" xmlns:w10="urn:schemas-microsoft-com:office:word" xmlns:w="http://schemas.openxmlformats.org/wordprocessingml/2006/main" xmlns:w14="http://schemas.microsoft.com/office/word/2010/wordml" xmlns:w15="http://schemas.microsoft.com/office/word/2012/wordml" xmlns:w16se="http://schemas.microsoft.com/office/word/2015/wordml/symex" xmlns:wpg="http://schemas.microsoft.com/office/word/2010/wordprocessingGroup" xmlns:wpi="http://schemas.microsoft.com/office/word/2010/wordprocessingInk" xmlns:wne="http://schemas.microsoft.com/office/word/2006/wordml" xmlns:wps="http://schemas.microsoft.com/office/word/2010/wordprocessingShape" mc:Ignorable="w14 w15 w16se wp14">
+  <w15:commentEx w15:paraId="522E614A" w15:done="0"/>
+  <w15:commentEx w15:paraId="58573776" w15:done="0"/>
+  <w15:commentEx w15:paraId="24F79312" w15:done="0"/>
+  <w15:commentEx w15:paraId="48D1CDEA" w15:done="0"/>
+  <w15:commentEx w15:paraId="33D56293" w15:done="0"/>
+  <w15:commentEx w15:paraId="00BE92FD" w15:done="0"/>
+  <w15:commentEx w15:paraId="60E8EE67" w15:done="0"/>
+  <w15:commentEx w15:paraId="08A5116A" w15:done="0"/>
+  <w15:commentEx w15:paraId="01039349" w15:done="0"/>
+  <w15:commentEx w15:paraId="3F017625" w15:done="0"/>
+  <w15:commentEx w15:paraId="3E0877B1" w15:done="0"/>
+</w15:commentsEx>
 </file>
 
 <file path=word/numbering.xml><?xml version="1.0" encoding="utf-8"?>
@@ -1097,6 +1427,14 @@
     <w:abstractNumId w:val="0"/>
   </w:num>
 </w:numbering>
+</file>
+
+<file path=word/people.xml><?xml version="1.0" encoding="utf-8"?>
+<w15:people xmlns:wpc="http://schemas.microsoft.com/office/word/2010/wordprocessingCanvas" xmlns:cx="http://schemas.microsoft.com/office/drawing/2014/chartex" xmlns:cx1="http://schemas.microsoft.com/office/drawing/2015/9/8/chartex" xmlns:cx2="http://schemas.microsoft.com/office/drawing/2015/10/21/chartex" xmlns:mc="http://schemas.openxmlformats.org/markup-compatibility/2006" xmlns:o="urn:schemas-microsoft-com:office:office" xmlns:r="http://schemas.openxmlformats.org/officeDocument/2006/relationships" xmlns:m="http://schemas.openxmlformats.org/officeDocument/2006/math" xmlns:v="urn:schemas-microsoft-com:vml" xmlns:wp14="http://schemas.microsoft.com/office/word/2010/wordprocessingDrawing" xmlns:wp="http://schemas.openxmlformats.org/drawingml/2006/wordprocessingDrawing" xmlns:w10="urn:schemas-microsoft-com:office:word" xmlns:w="http://schemas.openxmlformats.org/wordprocessingml/2006/main" xmlns:w14="http://schemas.microsoft.com/office/word/2010/wordml" xmlns:w15="http://schemas.microsoft.com/office/word/2012/wordml" xmlns:w16se="http://schemas.microsoft.com/office/word/2015/wordml/symex" xmlns:wpg="http://schemas.microsoft.com/office/word/2010/wordprocessingGroup" xmlns:wpi="http://schemas.microsoft.com/office/word/2010/wordprocessingInk" xmlns:wne="http://schemas.microsoft.com/office/word/2006/wordml" xmlns:wps="http://schemas.microsoft.com/office/word/2010/wordprocessingShape" mc:Ignorable="w14 w15 w16se wp14">
+  <w15:person w15:author="Gaël DOTTEL">
+    <w15:presenceInfo w15:providerId="Windows Live" w15:userId="b5ce7758ab685a4b"/>
+  </w15:person>
+</w15:people>
 </file>
 
 <file path=word/styles.xml><?xml version="1.0" encoding="utf-8"?>
@@ -1612,6 +1950,104 @@
       <w:u w:val="single"/>
     </w:rPr>
   </w:style>
+  <w:style w:type="character" w:styleId="Marquedecommentaire">
+    <w:name w:val="annotation reference"/>
+    <w:basedOn w:val="Policepardfaut"/>
+    <w:uiPriority w:val="99"/>
+    <w:semiHidden/>
+    <w:unhideWhenUsed/>
+    <w:rsid w:val="00047FDE"/>
+    <w:rPr>
+      <w:sz w:val="16"/>
+      <w:szCs w:val="16"/>
+    </w:rPr>
+  </w:style>
+  <w:style w:type="paragraph" w:styleId="Commentaire">
+    <w:name w:val="annotation text"/>
+    <w:basedOn w:val="Normal"/>
+    <w:link w:val="CommentaireCar"/>
+    <w:uiPriority w:val="99"/>
+    <w:semiHidden/>
+    <w:unhideWhenUsed/>
+    <w:rsid w:val="00047FDE"/>
+    <w:pPr>
+      <w:spacing w:line="240" w:lineRule="auto"/>
+    </w:pPr>
+    <w:rPr>
+      <w:sz w:val="20"/>
+      <w:szCs w:val="20"/>
+    </w:rPr>
+  </w:style>
+  <w:style w:type="character" w:customStyle="1" w:styleId="CommentaireCar">
+    <w:name w:val="Commentaire Car"/>
+    <w:basedOn w:val="Policepardfaut"/>
+    <w:link w:val="Commentaire"/>
+    <w:uiPriority w:val="99"/>
+    <w:semiHidden/>
+    <w:rsid w:val="00047FDE"/>
+    <w:rPr>
+      <w:sz w:val="20"/>
+      <w:szCs w:val="20"/>
+    </w:rPr>
+  </w:style>
+  <w:style w:type="paragraph" w:styleId="Objetducommentaire">
+    <w:name w:val="annotation subject"/>
+    <w:basedOn w:val="Commentaire"/>
+    <w:next w:val="Commentaire"/>
+    <w:link w:val="ObjetducommentaireCar"/>
+    <w:uiPriority w:val="99"/>
+    <w:semiHidden/>
+    <w:unhideWhenUsed/>
+    <w:rsid w:val="00047FDE"/>
+    <w:rPr>
+      <w:b/>
+      <w:bCs/>
+    </w:rPr>
+  </w:style>
+  <w:style w:type="character" w:customStyle="1" w:styleId="ObjetducommentaireCar">
+    <w:name w:val="Objet du commentaire Car"/>
+    <w:basedOn w:val="CommentaireCar"/>
+    <w:link w:val="Objetducommentaire"/>
+    <w:uiPriority w:val="99"/>
+    <w:semiHidden/>
+    <w:rsid w:val="00047FDE"/>
+    <w:rPr>
+      <w:b/>
+      <w:bCs/>
+      <w:sz w:val="20"/>
+      <w:szCs w:val="20"/>
+    </w:rPr>
+  </w:style>
+  <w:style w:type="paragraph" w:styleId="Textedebulles">
+    <w:name w:val="Balloon Text"/>
+    <w:basedOn w:val="Normal"/>
+    <w:link w:val="TextedebullesCar"/>
+    <w:uiPriority w:val="99"/>
+    <w:semiHidden/>
+    <w:unhideWhenUsed/>
+    <w:rsid w:val="00047FDE"/>
+    <w:pPr>
+      <w:spacing w:after="0" w:line="240" w:lineRule="auto"/>
+    </w:pPr>
+    <w:rPr>
+      <w:rFonts w:ascii="Segoe UI" w:hAnsi="Segoe UI" w:cs="Segoe UI"/>
+      <w:sz w:val="18"/>
+      <w:szCs w:val="18"/>
+    </w:rPr>
+  </w:style>
+  <w:style w:type="character" w:customStyle="1" w:styleId="TextedebullesCar">
+    <w:name w:val="Texte de bulles Car"/>
+    <w:basedOn w:val="Policepardfaut"/>
+    <w:link w:val="Textedebulles"/>
+    <w:uiPriority w:val="99"/>
+    <w:semiHidden/>
+    <w:rsid w:val="00047FDE"/>
+    <w:rPr>
+      <w:rFonts w:ascii="Segoe UI" w:hAnsi="Segoe UI" w:cs="Segoe UI"/>
+      <w:sz w:val="18"/>
+      <w:szCs w:val="18"/>
+    </w:rPr>
+  </w:style>
 </w:styles>
 </file>
 
@@ -1874,4 +2310,16 @@
     </a:ext>
   </a:extLst>
 </a:theme>
+</file>
+
+<file path=customXml/item1.xml><?xml version="1.0" encoding="utf-8"?>
+<b:Sources xmlns:b="http://schemas.openxmlformats.org/officeDocument/2006/bibliography" xmlns="http://schemas.openxmlformats.org/officeDocument/2006/bibliography" SelectedStyle="\APASixthEditionOfficeOnline.xsl" StyleName="APA" Version="6"/>
+</file>
+
+<file path=customXml/itemProps1.xml><?xml version="1.0" encoding="utf-8"?>
+<ds:datastoreItem xmlns:ds="http://schemas.openxmlformats.org/officeDocument/2006/customXml" ds:itemID="{F55D9894-A1D0-4509-A4CE-CCF996454BB6}">
+  <ds:schemaRefs>
+    <ds:schemaRef ds:uri="http://schemas.openxmlformats.org/officeDocument/2006/bibliography"/>
+  </ds:schemaRefs>
+</ds:datastoreItem>
 </file>
</xml_diff>